<commit_message>
Added Solutions for two Exams
</commit_message>
<xml_diff>
--- a/Exams/ExamRetake-2018-08-30/04. MakeReservation_Условие.docx
+++ b/Exams/ExamRetake-2018-08-30/04. MakeReservation_Условие.docx
@@ -1,6 +1,6 @@
 
 <file path=word/document.xml><?xml version="1.0" encoding="utf-8"?>
-<w:document xmlns:wpc="http://schemas.microsoft.com/office/word/2010/wordprocessingCanvas" xmlns:cx="http://schemas.microsoft.com/office/drawing/2014/chartex" xmlns:cx1="http://schemas.microsoft.com/office/drawing/2015/9/8/chartex" xmlns:mc="http://schemas.openxmlformats.org/markup-compatibility/2006" xmlns:o="urn:schemas-microsoft-com:office:office" xmlns:r="http://schemas.openxmlformats.org/officeDocument/2006/relationships" xmlns:m="http://schemas.openxmlformats.org/officeDocument/2006/math" xmlns:v="urn:schemas-microsoft-com:vml" xmlns:wp14="http://schemas.microsoft.com/office/word/2010/wordprocessingDrawing" xmlns:wp="http://schemas.openxmlformats.org/drawingml/2006/wordprocessingDrawing" xmlns:w10="urn:schemas-microsoft-com:office:word" xmlns:w="http://schemas.openxmlformats.org/wordprocessingml/2006/main" xmlns:w14="http://schemas.microsoft.com/office/word/2010/wordml" xmlns:w15="http://schemas.microsoft.com/office/word/2012/wordml" xmlns:w16se="http://schemas.microsoft.com/office/word/2015/wordml/symex" xmlns:wpg="http://schemas.microsoft.com/office/word/2010/wordprocessingGroup" xmlns:wpi="http://schemas.microsoft.com/office/word/2010/wordprocessingInk" xmlns:wne="http://schemas.microsoft.com/office/word/2006/wordml" xmlns:wps="http://schemas.microsoft.com/office/word/2010/wordprocessingShape" mc:Ignorable="w14 w15 w16se wp14">
+<w:document xmlns:wpc="http://schemas.microsoft.com/office/word/2010/wordprocessingCanvas" xmlns:mc="http://schemas.openxmlformats.org/markup-compatibility/2006" xmlns:o="urn:schemas-microsoft-com:office:office" xmlns:r="http://schemas.openxmlformats.org/officeDocument/2006/relationships" xmlns:m="http://schemas.openxmlformats.org/officeDocument/2006/math" xmlns:v="urn:schemas-microsoft-com:vml" xmlns:wp14="http://schemas.microsoft.com/office/word/2010/wordprocessingDrawing" xmlns:wp="http://schemas.openxmlformats.org/drawingml/2006/wordprocessingDrawing" xmlns:w10="urn:schemas-microsoft-com:office:word" xmlns:w="http://schemas.openxmlformats.org/wordprocessingml/2006/main" xmlns:w14="http://schemas.microsoft.com/office/word/2010/wordml" xmlns:w15="http://schemas.microsoft.com/office/word/2012/wordml" xmlns:wpg="http://schemas.microsoft.com/office/word/2010/wordprocessingGroup" xmlns:wpi="http://schemas.microsoft.com/office/word/2010/wordprocessingInk" xmlns:wne="http://schemas.microsoft.com/office/word/2006/wordml" xmlns:wps="http://schemas.microsoft.com/office/word/2010/wordprocessingShape" mc:Ignorable="w14 w15 wp14">
   <w:body>
     <w:p>
       <w:pPr>
@@ -12,8 +12,6 @@
       <w:r>
         <w:t>30.08.</w:t>
       </w:r>
-      <w:bookmarkStart w:id="0" w:name="_GoBack"/>
-      <w:bookmarkEnd w:id="0"/>
       <w:r>
         <w:t>201</w:t>
       </w:r>
@@ -127,6 +125,9 @@
                 <w:lang w:val="fr-FR" w:eastAsia="en-GB"/>
               </w:rPr>
             </w:pPr>
+            <w:bookmarkStart w:id="0" w:name="OLE_LINK1"/>
+            <w:bookmarkStart w:id="1" w:name="OLE_LINK2"/>
+            <w:bookmarkStart w:id="2" w:name="_GoBack"/>
             <w:r>
               <w:rPr>
                 <w:color w:val="800000"/>
@@ -3937,6 +3938,9 @@
               </w:rPr>
               <w:t>&lt;/html&gt;</w:t>
             </w:r>
+            <w:bookmarkEnd w:id="0"/>
+            <w:bookmarkEnd w:id="1"/>
+            <w:bookmarkEnd w:id="2"/>
           </w:p>
         </w:tc>
       </w:tr>
@@ -5730,7 +5734,7 @@
 </file>
 
 <file path=word/endnotes.xml><?xml version="1.0" encoding="utf-8"?>
-<w:endnotes xmlns:wpc="http://schemas.microsoft.com/office/word/2010/wordprocessingCanvas" xmlns:cx="http://schemas.microsoft.com/office/drawing/2014/chartex" xmlns:cx1="http://schemas.microsoft.com/office/drawing/2015/9/8/chartex" xmlns:mc="http://schemas.openxmlformats.org/markup-compatibility/2006" xmlns:o="urn:schemas-microsoft-com:office:office" xmlns:r="http://schemas.openxmlformats.org/officeDocument/2006/relationships" xmlns:m="http://schemas.openxmlformats.org/officeDocument/2006/math" xmlns:v="urn:schemas-microsoft-com:vml" xmlns:wp14="http://schemas.microsoft.com/office/word/2010/wordprocessingDrawing" xmlns:wp="http://schemas.openxmlformats.org/drawingml/2006/wordprocessingDrawing" xmlns:w10="urn:schemas-microsoft-com:office:word" xmlns:w="http://schemas.openxmlformats.org/wordprocessingml/2006/main" xmlns:w14="http://schemas.microsoft.com/office/word/2010/wordml" xmlns:w15="http://schemas.microsoft.com/office/word/2012/wordml" xmlns:w16se="http://schemas.microsoft.com/office/word/2015/wordml/symex" xmlns:wpg="http://schemas.microsoft.com/office/word/2010/wordprocessingGroup" xmlns:wpi="http://schemas.microsoft.com/office/word/2010/wordprocessingInk" xmlns:wne="http://schemas.microsoft.com/office/word/2006/wordml" xmlns:wps="http://schemas.microsoft.com/office/word/2010/wordprocessingShape" mc:Ignorable="w14 w15 w16se wp14">
+<w:endnotes xmlns:wpc="http://schemas.microsoft.com/office/word/2010/wordprocessingCanvas" xmlns:mc="http://schemas.openxmlformats.org/markup-compatibility/2006" xmlns:o="urn:schemas-microsoft-com:office:office" xmlns:r="http://schemas.openxmlformats.org/officeDocument/2006/relationships" xmlns:m="http://schemas.openxmlformats.org/officeDocument/2006/math" xmlns:v="urn:schemas-microsoft-com:vml" xmlns:wp14="http://schemas.microsoft.com/office/word/2010/wordprocessingDrawing" xmlns:wp="http://schemas.openxmlformats.org/drawingml/2006/wordprocessingDrawing" xmlns:w10="urn:schemas-microsoft-com:office:word" xmlns:w="http://schemas.openxmlformats.org/wordprocessingml/2006/main" xmlns:w14="http://schemas.microsoft.com/office/word/2010/wordml" xmlns:w15="http://schemas.microsoft.com/office/word/2012/wordml" xmlns:wpg="http://schemas.microsoft.com/office/word/2010/wordprocessingGroup" xmlns:wpi="http://schemas.microsoft.com/office/word/2010/wordprocessingInk" xmlns:wne="http://schemas.microsoft.com/office/word/2006/wordml" xmlns:wps="http://schemas.microsoft.com/office/word/2010/wordprocessingShape" mc:Ignorable="w14 w15 wp14">
   <w:endnote w:type="separator" w:id="-1">
     <w:p>
       <w:pPr>
@@ -5755,7 +5759,7 @@
 </file>
 
 <file path=word/footer1.xml><?xml version="1.0" encoding="utf-8"?>
-<w:ftr xmlns:wpc="http://schemas.microsoft.com/office/word/2010/wordprocessingCanvas" xmlns:cx="http://schemas.microsoft.com/office/drawing/2014/chartex" xmlns:cx1="http://schemas.microsoft.com/office/drawing/2015/9/8/chartex" xmlns:mc="http://schemas.openxmlformats.org/markup-compatibility/2006" xmlns:o="urn:schemas-microsoft-com:office:office" xmlns:r="http://schemas.openxmlformats.org/officeDocument/2006/relationships" xmlns:m="http://schemas.openxmlformats.org/officeDocument/2006/math" xmlns:v="urn:schemas-microsoft-com:vml" xmlns:wp14="http://schemas.microsoft.com/office/word/2010/wordprocessingDrawing" xmlns:wp="http://schemas.openxmlformats.org/drawingml/2006/wordprocessingDrawing" xmlns:w10="urn:schemas-microsoft-com:office:word" xmlns:w="http://schemas.openxmlformats.org/wordprocessingml/2006/main" xmlns:w14="http://schemas.microsoft.com/office/word/2010/wordml" xmlns:w15="http://schemas.microsoft.com/office/word/2012/wordml" xmlns:w16se="http://schemas.microsoft.com/office/word/2015/wordml/symex" xmlns:wpg="http://schemas.microsoft.com/office/word/2010/wordprocessingGroup" xmlns:wpi="http://schemas.microsoft.com/office/word/2010/wordprocessingInk" xmlns:wne="http://schemas.microsoft.com/office/word/2006/wordml" xmlns:wps="http://schemas.microsoft.com/office/word/2010/wordprocessingShape" mc:Ignorable="w14 w15 w16se wp14">
+<w:ftr xmlns:wpc="http://schemas.microsoft.com/office/word/2010/wordprocessingCanvas" xmlns:mc="http://schemas.openxmlformats.org/markup-compatibility/2006" xmlns:o="urn:schemas-microsoft-com:office:office" xmlns:r="http://schemas.openxmlformats.org/officeDocument/2006/relationships" xmlns:m="http://schemas.openxmlformats.org/officeDocument/2006/math" xmlns:v="urn:schemas-microsoft-com:vml" xmlns:wp14="http://schemas.microsoft.com/office/word/2010/wordprocessingDrawing" xmlns:wp="http://schemas.openxmlformats.org/drawingml/2006/wordprocessingDrawing" xmlns:w10="urn:schemas-microsoft-com:office:word" xmlns:w="http://schemas.openxmlformats.org/wordprocessingml/2006/main" xmlns:w14="http://schemas.microsoft.com/office/word/2010/wordml" xmlns:w15="http://schemas.microsoft.com/office/word/2012/wordml" xmlns:wpg="http://schemas.microsoft.com/office/word/2010/wordprocessingGroup" xmlns:wpi="http://schemas.microsoft.com/office/word/2010/wordprocessingInk" xmlns:wne="http://schemas.microsoft.com/office/word/2006/wordml" xmlns:wps="http://schemas.microsoft.com/office/word/2010/wordprocessingShape" mc:Ignorable="w14 w15 wp14">
   <w:p>
     <w:pPr>
       <w:pStyle w:val="Footer"/>
@@ -5885,7 +5889,7 @@
             </wp:anchor>
           </w:drawing>
         </mc:Choice>
-        <mc:Fallback>
+        <mc:Fallback xmlns:w16se="http://schemas.microsoft.com/office/word/2015/wordml/symex" xmlns:cx1="http://schemas.microsoft.com/office/drawing/2015/9/8/chartex" xmlns:cx="http://schemas.microsoft.com/office/drawing/2014/chartex">
           <w:pict>
             <v:shapetype w14:anchorId="6641DF25" id="_x0000_t202" coordsize="21600,21600" o:spt="202" path="m,l,21600r21600,l21600,xe">
               <v:stroke joinstyle="miter"/>
@@ -6023,7 +6027,7 @@
             </wp:anchor>
           </w:drawing>
         </mc:Choice>
-        <mc:Fallback xmlns:cx2="http://schemas.microsoft.com/office/drawing/2015/10/21/chartex" xmlns:cx3="http://schemas.microsoft.com/office/drawing/2016/5/9/chartex" xmlns:cx4="http://schemas.microsoft.com/office/drawing/2016/5/10/chartex" xmlns:cx5="http://schemas.microsoft.com/office/drawing/2016/5/11/chartex" xmlns:cx6="http://schemas.microsoft.com/office/drawing/2016/5/12/chartex" xmlns:cx7="http://schemas.microsoft.com/office/drawing/2016/5/13/chartex" xmlns:cx8="http://schemas.microsoft.com/office/drawing/2016/5/14/chartex" xmlns:aink="http://schemas.microsoft.com/office/drawing/2016/ink" xmlns:am3d="http://schemas.microsoft.com/office/drawing/2017/model3d" xmlns:w16cid="http://schemas.microsoft.com/office/word/2016/wordml/cid">
+        <mc:Fallback xmlns:w16cid="http://schemas.microsoft.com/office/word/2016/wordml/cid" xmlns:am3d="http://schemas.microsoft.com/office/drawing/2017/model3d" xmlns:aink="http://schemas.microsoft.com/office/drawing/2016/ink" xmlns:cx8="http://schemas.microsoft.com/office/drawing/2016/5/14/chartex" xmlns:cx7="http://schemas.microsoft.com/office/drawing/2016/5/13/chartex" xmlns:cx6="http://schemas.microsoft.com/office/drawing/2016/5/12/chartex" xmlns:cx5="http://schemas.microsoft.com/office/drawing/2016/5/11/chartex" xmlns:cx4="http://schemas.microsoft.com/office/drawing/2016/5/10/chartex" xmlns:cx3="http://schemas.microsoft.com/office/drawing/2016/5/9/chartex" xmlns:cx2="http://schemas.microsoft.com/office/drawing/2015/10/21/chartex" xmlns:w16se="http://schemas.microsoft.com/office/word/2015/wordml/symex" xmlns:cx1="http://schemas.microsoft.com/office/drawing/2015/9/8/chartex" xmlns:cx="http://schemas.microsoft.com/office/drawing/2014/chartex">
           <w:pict>
             <v:line w14:anchorId="18D9810C" id="Straight Connector 1" o:spid="_x0000_s1026" style="position:absolute;flip:y;z-index:251662336;visibility:visible;mso-wrap-style:square;mso-wrap-distance-left:9pt;mso-wrap-distance-top:0;mso-wrap-distance-right:9pt;mso-wrap-distance-bottom:0;mso-position-horizontal:absolute;mso-position-horizontal-relative:text;mso-position-vertical:absolute;mso-position-vertical-relative:text" from="-.1pt,5.2pt" to="520.7pt,5.2pt" o:gfxdata="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" strokecolor="#f37123" strokeweight="1pt">
               <v:stroke joinstyle="miter" endcap="round"/>
@@ -6129,7 +6133,7 @@
                               <w:sz w:val="18"/>
                               <w:szCs w:val="18"/>
                             </w:rPr>
-                            <w:t>1</w:t>
+                            <w:t>6</w:t>
                           </w:r>
                           <w:r>
                             <w:rPr>
@@ -6248,7 +6252,7 @@
                         <w:sz w:val="18"/>
                         <w:szCs w:val="18"/>
                       </w:rPr>
-                      <w:t>1</w:t>
+                      <w:t>6</w:t>
                     </w:r>
                     <w:r>
                       <w:rPr>
@@ -6388,7 +6392,7 @@
             </wp:anchor>
           </w:drawing>
         </mc:Choice>
-        <mc:Fallback>
+        <mc:Fallback xmlns:w16se="http://schemas.microsoft.com/office/word/2015/wordml/symex" xmlns:cx1="http://schemas.microsoft.com/office/drawing/2015/9/8/chartex" xmlns:cx="http://schemas.microsoft.com/office/drawing/2014/chartex">
           <w:pict>
             <v:shape w14:anchorId="62ED9979" id="Text Box 2" o:spid="_x0000_s1028" type="#_x0000_t202" style="position:absolute;margin-left:125.15pt;margin-top:26.95pt;width:44.85pt;height:15.75pt;z-index:251660288;visibility:visible;mso-wrap-style:square;mso-wrap-distance-left:9pt;mso-wrap-distance-top:0;mso-wrap-distance-right:9pt;mso-wrap-distance-bottom:0;mso-position-horizontal:absolute;mso-position-horizontal-relative:text;mso-position-vertical:absolute;mso-position-vertical-relative:text;v-text-anchor:middle" o:gfxdata="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" filled="f" stroked="f" strokeweight=".5pt">
               <v:textbox inset=".5mm,0,0,0">
@@ -6594,7 +6598,7 @@
                                 <wp:extent cx="200025" cy="200025"/>
                                 <wp:effectExtent l="0" t="0" r="9525" b="9525"/>
                                 <wp:docPr id="73" name="Picture 73" title="Software University Foundation">
-                                  <a:hlinkClick xmlns:a="http://schemas.openxmlformats.org/drawingml/2006/main" r:id="rId7"/>
+                                  <a:hlinkClick xmlns:a="http://schemas.openxmlformats.org/drawingml/2006/main" r:id="rId4"/>
                                 </wp:docPr>
                                 <wp:cNvGraphicFramePr/>
                                 <a:graphic xmlns:a="http://schemas.openxmlformats.org/drawingml/2006/main">
@@ -6602,7 +6606,7 @@
                                     <pic:pic xmlns:pic="http://schemas.openxmlformats.org/drawingml/2006/picture">
                                       <pic:nvPicPr>
                                         <pic:cNvPr id="94" name="Picture 4" title="Software University Foundation">
-                                          <a:hlinkClick r:id="rId7"/>
+                                          <a:hlinkClick r:id="rId4"/>
                                         </pic:cNvPr>
                                         <pic:cNvPicPr/>
                                       </pic:nvPicPr>
@@ -7047,7 +7051,7 @@
             </wp:anchor>
           </w:drawing>
         </mc:Choice>
-        <mc:Fallback>
+        <mc:Fallback xmlns:w16se="http://schemas.microsoft.com/office/word/2015/wordml/symex" xmlns:cx1="http://schemas.microsoft.com/office/drawing/2015/9/8/chartex" xmlns:cx="http://schemas.microsoft.com/office/drawing/2014/chartex">
           <w:pict>
             <v:shape w14:anchorId="507DA240" id="Text Box 17" o:spid="_x0000_s1029" type="#_x0000_t202" style="position:absolute;margin-left:124.4pt;margin-top:6.7pt;width:396.3pt;height:40.45pt;z-index:251659264;visibility:visible;mso-wrap-style:square;mso-wrap-distance-left:9pt;mso-wrap-distance-top:0;mso-wrap-distance-right:9pt;mso-wrap-distance-bottom:0;mso-position-horizontal:absolute;mso-position-horizontal-relative:text;mso-position-vertical:absolute;mso-position-vertical-relative:text;v-text-anchor:top" o:gfxdata="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" filled="f" stroked="f">
               <v:textbox inset=".5mm,1.2mm,.5mm,.5mm">
@@ -7652,7 +7656,7 @@
 </file>
 
 <file path=word/footnotes.xml><?xml version="1.0" encoding="utf-8"?>
-<w:footnotes xmlns:wpc="http://schemas.microsoft.com/office/word/2010/wordprocessingCanvas" xmlns:cx="http://schemas.microsoft.com/office/drawing/2014/chartex" xmlns:cx1="http://schemas.microsoft.com/office/drawing/2015/9/8/chartex" xmlns:mc="http://schemas.openxmlformats.org/markup-compatibility/2006" xmlns:o="urn:schemas-microsoft-com:office:office" xmlns:r="http://schemas.openxmlformats.org/officeDocument/2006/relationships" xmlns:m="http://schemas.openxmlformats.org/officeDocument/2006/math" xmlns:v="urn:schemas-microsoft-com:vml" xmlns:wp14="http://schemas.microsoft.com/office/word/2010/wordprocessingDrawing" xmlns:wp="http://schemas.openxmlformats.org/drawingml/2006/wordprocessingDrawing" xmlns:w10="urn:schemas-microsoft-com:office:word" xmlns:w="http://schemas.openxmlformats.org/wordprocessingml/2006/main" xmlns:w14="http://schemas.microsoft.com/office/word/2010/wordml" xmlns:w15="http://schemas.microsoft.com/office/word/2012/wordml" xmlns:w16se="http://schemas.microsoft.com/office/word/2015/wordml/symex" xmlns:wpg="http://schemas.microsoft.com/office/word/2010/wordprocessingGroup" xmlns:wpi="http://schemas.microsoft.com/office/word/2010/wordprocessingInk" xmlns:wne="http://schemas.microsoft.com/office/word/2006/wordml" xmlns:wps="http://schemas.microsoft.com/office/word/2010/wordprocessingShape" mc:Ignorable="w14 w15 w16se wp14">
+<w:footnotes xmlns:wpc="http://schemas.microsoft.com/office/word/2010/wordprocessingCanvas" xmlns:mc="http://schemas.openxmlformats.org/markup-compatibility/2006" xmlns:o="urn:schemas-microsoft-com:office:office" xmlns:r="http://schemas.openxmlformats.org/officeDocument/2006/relationships" xmlns:m="http://schemas.openxmlformats.org/officeDocument/2006/math" xmlns:v="urn:schemas-microsoft-com:vml" xmlns:wp14="http://schemas.microsoft.com/office/word/2010/wordprocessingDrawing" xmlns:wp="http://schemas.openxmlformats.org/drawingml/2006/wordprocessingDrawing" xmlns:w10="urn:schemas-microsoft-com:office:word" xmlns:w="http://schemas.openxmlformats.org/wordprocessingml/2006/main" xmlns:w14="http://schemas.microsoft.com/office/word/2010/wordml" xmlns:w15="http://schemas.microsoft.com/office/word/2012/wordml" xmlns:wpg="http://schemas.microsoft.com/office/word/2010/wordprocessingGroup" xmlns:wpi="http://schemas.microsoft.com/office/word/2010/wordprocessingInk" xmlns:wne="http://schemas.microsoft.com/office/word/2006/wordml" xmlns:wps="http://schemas.microsoft.com/office/word/2010/wordprocessingShape" mc:Ignorable="w14 w15 wp14">
   <w:footnote w:type="separator" w:id="-1">
     <w:p>
       <w:pPr>
@@ -7677,7 +7681,7 @@
 </file>
 
 <file path=word/header1.xml><?xml version="1.0" encoding="utf-8"?>
-<w:hdr xmlns:wpc="http://schemas.microsoft.com/office/word/2010/wordprocessingCanvas" xmlns:cx="http://schemas.microsoft.com/office/drawing/2014/chartex" xmlns:cx1="http://schemas.microsoft.com/office/drawing/2015/9/8/chartex" xmlns:mc="http://schemas.openxmlformats.org/markup-compatibility/2006" xmlns:o="urn:schemas-microsoft-com:office:office" xmlns:r="http://schemas.openxmlformats.org/officeDocument/2006/relationships" xmlns:m="http://schemas.openxmlformats.org/officeDocument/2006/math" xmlns:v="urn:schemas-microsoft-com:vml" xmlns:wp14="http://schemas.microsoft.com/office/word/2010/wordprocessingDrawing" xmlns:wp="http://schemas.openxmlformats.org/drawingml/2006/wordprocessingDrawing" xmlns:w10="urn:schemas-microsoft-com:office:word" xmlns:w="http://schemas.openxmlformats.org/wordprocessingml/2006/main" xmlns:w14="http://schemas.microsoft.com/office/word/2010/wordml" xmlns:w15="http://schemas.microsoft.com/office/word/2012/wordml" xmlns:w16se="http://schemas.microsoft.com/office/word/2015/wordml/symex" xmlns:wpg="http://schemas.microsoft.com/office/word/2010/wordprocessingGroup" xmlns:wpi="http://schemas.microsoft.com/office/word/2010/wordprocessingInk" xmlns:wne="http://schemas.microsoft.com/office/word/2006/wordml" xmlns:wps="http://schemas.microsoft.com/office/word/2010/wordprocessingShape" mc:Ignorable="w14 w15 w16se wp14">
+<w:hdr xmlns:wpc="http://schemas.microsoft.com/office/word/2010/wordprocessingCanvas" xmlns:mc="http://schemas.openxmlformats.org/markup-compatibility/2006" xmlns:o="urn:schemas-microsoft-com:office:office" xmlns:r="http://schemas.openxmlformats.org/officeDocument/2006/relationships" xmlns:m="http://schemas.openxmlformats.org/officeDocument/2006/math" xmlns:v="urn:schemas-microsoft-com:vml" xmlns:wp14="http://schemas.microsoft.com/office/word/2010/wordprocessingDrawing" xmlns:wp="http://schemas.openxmlformats.org/drawingml/2006/wordprocessingDrawing" xmlns:w10="urn:schemas-microsoft-com:office:word" xmlns:w="http://schemas.openxmlformats.org/wordprocessingml/2006/main" xmlns:w14="http://schemas.microsoft.com/office/word/2010/wordml" xmlns:w15="http://schemas.microsoft.com/office/word/2012/wordml" xmlns:wpg="http://schemas.microsoft.com/office/word/2010/wordprocessingGroup" xmlns:wpi="http://schemas.microsoft.com/office/word/2010/wordprocessingInk" xmlns:wne="http://schemas.microsoft.com/office/word/2006/wordml" xmlns:wps="http://schemas.microsoft.com/office/word/2010/wordprocessingShape" mc:Ignorable="w14 w15 wp14">
   <w:p>
     <w:pPr>
       <w:pStyle w:val="Header"/>
@@ -7688,7 +7692,7 @@
 </file>
 
 <file path=word/numbering.xml><?xml version="1.0" encoding="utf-8"?>
-<w:numbering xmlns:wpc="http://schemas.microsoft.com/office/word/2010/wordprocessingCanvas" xmlns:cx="http://schemas.microsoft.com/office/drawing/2014/chartex" xmlns:cx1="http://schemas.microsoft.com/office/drawing/2015/9/8/chartex" xmlns:mc="http://schemas.openxmlformats.org/markup-compatibility/2006" xmlns:o="urn:schemas-microsoft-com:office:office" xmlns:r="http://schemas.openxmlformats.org/officeDocument/2006/relationships" xmlns:m="http://schemas.openxmlformats.org/officeDocument/2006/math" xmlns:v="urn:schemas-microsoft-com:vml" xmlns:wp14="http://schemas.microsoft.com/office/word/2010/wordprocessingDrawing" xmlns:wp="http://schemas.openxmlformats.org/drawingml/2006/wordprocessingDrawing" xmlns:w10="urn:schemas-microsoft-com:office:word" xmlns:w="http://schemas.openxmlformats.org/wordprocessingml/2006/main" xmlns:w14="http://schemas.microsoft.com/office/word/2010/wordml" xmlns:w15="http://schemas.microsoft.com/office/word/2012/wordml" xmlns:w16se="http://schemas.microsoft.com/office/word/2015/wordml/symex" xmlns:wpg="http://schemas.microsoft.com/office/word/2010/wordprocessingGroup" xmlns:wpi="http://schemas.microsoft.com/office/word/2010/wordprocessingInk" xmlns:wne="http://schemas.microsoft.com/office/word/2006/wordml" xmlns:wps="http://schemas.microsoft.com/office/word/2010/wordprocessingShape" mc:Ignorable="w14 w15 w16se wp14">
+<w:numbering xmlns:wpc="http://schemas.microsoft.com/office/word/2010/wordprocessingCanvas" xmlns:mc="http://schemas.openxmlformats.org/markup-compatibility/2006" xmlns:o="urn:schemas-microsoft-com:office:office" xmlns:r="http://schemas.openxmlformats.org/officeDocument/2006/relationships" xmlns:m="http://schemas.openxmlformats.org/officeDocument/2006/math" xmlns:v="urn:schemas-microsoft-com:vml" xmlns:wp14="http://schemas.microsoft.com/office/word/2010/wordprocessingDrawing" xmlns:wp="http://schemas.openxmlformats.org/drawingml/2006/wordprocessingDrawing" xmlns:w10="urn:schemas-microsoft-com:office:word" xmlns:w="http://schemas.openxmlformats.org/wordprocessingml/2006/main" xmlns:w14="http://schemas.microsoft.com/office/word/2010/wordml" xmlns:w15="http://schemas.microsoft.com/office/word/2012/wordml" xmlns:wpg="http://schemas.microsoft.com/office/word/2010/wordprocessingGroup" xmlns:wpi="http://schemas.microsoft.com/office/word/2010/wordprocessingInk" xmlns:wne="http://schemas.microsoft.com/office/word/2006/wordml" xmlns:wps="http://schemas.microsoft.com/office/word/2010/wordprocessingShape" mc:Ignorable="w14 w15 wp14">
   <w:abstractNum w:abstractNumId="0" w15:restartNumberingAfterBreak="0">
     <w:nsid w:val="00B3749D"/>
     <w:multiLevelType w:val="hybridMultilevel"/>
@@ -11001,7 +11005,7 @@
 </file>
 
 <file path=word/styles.xml><?xml version="1.0" encoding="utf-8"?>
-<w:styles xmlns:mc="http://schemas.openxmlformats.org/markup-compatibility/2006" xmlns:r="http://schemas.openxmlformats.org/officeDocument/2006/relationships" xmlns:w="http://schemas.openxmlformats.org/wordprocessingml/2006/main" xmlns:w14="http://schemas.microsoft.com/office/word/2010/wordml" xmlns:w15="http://schemas.microsoft.com/office/word/2012/wordml" xmlns:w16se="http://schemas.microsoft.com/office/word/2015/wordml/symex" mc:Ignorable="w14 w15 w16se">
+<w:styles xmlns:mc="http://schemas.openxmlformats.org/markup-compatibility/2006" xmlns:r="http://schemas.openxmlformats.org/officeDocument/2006/relationships" xmlns:w="http://schemas.openxmlformats.org/wordprocessingml/2006/main" xmlns:w14="http://schemas.microsoft.com/office/word/2010/wordml" xmlns:w15="http://schemas.microsoft.com/office/word/2012/wordml" mc:Ignorable="w14 w15">
   <w:docDefaults>
     <w:rPrDefault>
       <w:rPr>
@@ -12067,7 +12071,7 @@
 </file>
 
 <file path=customXml/itemProps1.xml><?xml version="1.0" encoding="utf-8"?>
-<ds:datastoreItem xmlns:ds="http://schemas.openxmlformats.org/officeDocument/2006/customXml" ds:itemID="{8BCC33D1-A5AD-43F0-8156-76C48788DC95}">
+<ds:datastoreItem xmlns:ds="http://schemas.openxmlformats.org/officeDocument/2006/customXml" ds:itemID="{7EA78AB3-747E-4C78-96ED-79FEFFF11F56}">
   <ds:schemaRefs>
     <ds:schemaRef ds:uri="http://schemas.openxmlformats.org/officeDocument/2006/bibliography"/>
   </ds:schemaRefs>

</xml_diff>